<commit_message>
Fixes to Word to MD conversion to accomodate zero-padding standards like 6.2.a. Fixes to better handle finding evidence path in a hyperlink in the MD.
</commit_message>
<xml_diff>
--- a/Other Supporting Documents/Leadership.docx
+++ b/Other Supporting Documents/Leadership.docx
@@ -2467,9 +2467,10 @@
 </file>
 
 <file path=customXml/item2.xml><?xml version="1.0" encoding="utf-8"?>
-<ct:contentTypeSchema xmlns:ct="http://schemas.microsoft.com/office/2006/metadata/contentType" xmlns:ma="http://schemas.microsoft.com/office/2006/metadata/properties/metaAttributes" ct:_="" ma:_="" ma:contentTypeName="Document" ma:contentTypeID="0x0101002F0B72E4220EA347A6EC22AC74CF983D" ma:contentTypeVersion="10" ma:contentTypeDescription="Create a new document." ma:contentTypeScope="" ma:versionID="bb95e72c4819b5cab91af0a1ff8e4d65">
-  <xsd:schema xmlns:xsd="http://www.w3.org/2001/XMLSchema" xmlns:xs="http://www.w3.org/2001/XMLSchema" xmlns:p="http://schemas.microsoft.com/office/2006/metadata/properties" xmlns:ns2="3d27d8c0-0aee-4d42-b768-bd553e64cb91" targetNamespace="http://schemas.microsoft.com/office/2006/metadata/properties" ma:root="true" ma:fieldsID="054373e72828e36e36a1dffba443327d" ns2:_="">
-    <xsd:import namespace="3d27d8c0-0aee-4d42-b768-bd553e64cb91"/>
+<ct:contentTypeSchema xmlns:ct="http://schemas.microsoft.com/office/2006/metadata/contentType" xmlns:ma="http://schemas.microsoft.com/office/2006/metadata/properties/metaAttributes" ct:_="" ma:_="" ma:contentTypeName="Document" ma:contentTypeID="0x010100863FF02F7C478746AEC7DBDF219AB236" ma:contentTypeVersion="14" ma:contentTypeDescription="Create a new document." ma:contentTypeScope="" ma:versionID="2755d735af67b37be508f446dc964be8">
+  <xsd:schema xmlns:xsd="http://www.w3.org/2001/XMLSchema" xmlns:xs="http://www.w3.org/2001/XMLSchema" xmlns:p="http://schemas.microsoft.com/office/2006/metadata/properties" xmlns:ns2="44ca5361-123d-4f47-96c9-ceacf34ab87d" xmlns:ns3="d7a45e7e-ed9a-4150-936d-3fee176a81df" targetNamespace="http://schemas.microsoft.com/office/2006/metadata/properties" ma:root="true" ma:fieldsID="7d60d31e1e4a45445f0e2500472b4bad" ns2:_="" ns3:_="">
+    <xsd:import namespace="44ca5361-123d-4f47-96c9-ceacf34ab87d"/>
+    <xsd:import namespace="d7a45e7e-ed9a-4150-936d-3fee176a81df"/>
     <xsd:element name="properties">
       <xsd:complexType>
         <xsd:sequence>
@@ -2478,13 +2479,17 @@
               <xsd:all>
                 <xsd:element ref="ns2:MediaServiceMetadata" minOccurs="0"/>
                 <xsd:element ref="ns2:MediaServiceFastMetadata" minOccurs="0"/>
-                <xsd:element ref="ns2:MediaServiceSearchProperties" minOccurs="0"/>
-                <xsd:element ref="ns2:MediaServiceObjectDetectorVersions" minOccurs="0"/>
                 <xsd:element ref="ns2:lcf76f155ced4ddcb4097134ff3c332f" minOccurs="0"/>
-                <xsd:element ref="ns2:MediaServiceDateTaken" minOccurs="0"/>
                 <xsd:element ref="ns2:MediaServiceOCR" minOccurs="0"/>
                 <xsd:element ref="ns2:MediaServiceGenerationTime" minOccurs="0"/>
                 <xsd:element ref="ns2:MediaServiceEventHashCode" minOccurs="0"/>
+                <xsd:element ref="ns2:MediaServiceDateTaken" minOccurs="0"/>
+                <xsd:element ref="ns2:MediaServiceObjectDetectorVersions" minOccurs="0"/>
+                <xsd:element ref="ns2:MediaLengthInSeconds" minOccurs="0"/>
+                <xsd:element ref="ns2:MediaServiceLocation" minOccurs="0"/>
+                <xsd:element ref="ns2:MediaServiceSearchProperties" minOccurs="0"/>
+                <xsd:element ref="ns3:SharedWithUsers" minOccurs="0"/>
+                <xsd:element ref="ns3:SharedWithDetails" minOccurs="0"/>
               </xsd:all>
             </xsd:complexType>
           </xsd:element>
@@ -2492,7 +2497,7 @@
       </xsd:complexType>
     </xsd:element>
   </xsd:schema>
-  <xsd:schema xmlns:xsd="http://www.w3.org/2001/XMLSchema" xmlns:xs="http://www.w3.org/2001/XMLSchema" xmlns:dms="http://schemas.microsoft.com/office/2006/documentManagement/types" xmlns:pc="http://schemas.microsoft.com/office/infopath/2007/PartnerControls" targetNamespace="3d27d8c0-0aee-4d42-b768-bd553e64cb91" elementFormDefault="qualified">
+  <xsd:schema xmlns:xsd="http://www.w3.org/2001/XMLSchema" xmlns:xs="http://www.w3.org/2001/XMLSchema" xmlns:dms="http://schemas.microsoft.com/office/2006/documentManagement/types" xmlns:pc="http://schemas.microsoft.com/office/infopath/2007/PartnerControls" targetNamespace="44ca5361-123d-4f47-96c9-ceacf34ab87d" elementFormDefault="qualified">
     <xsd:import namespace="http://schemas.microsoft.com/office/2006/documentManagement/types"/>
     <xsd:import namespace="http://schemas.microsoft.com/office/infopath/2007/PartnerControls"/>
     <xsd:element name="MediaServiceMetadata" ma:index="8" nillable="true" ma:displayName="MediaServiceMetadata" ma:hidden="true" ma:internalName="MediaServiceMetadata" ma:readOnly="true">
@@ -2505,43 +2510,83 @@
         <xsd:restriction base="dms:Note"/>
       </xsd:simpleType>
     </xsd:element>
-    <xsd:element name="MediaServiceSearchProperties" ma:index="10" nillable="true" ma:displayName="MediaServiceSearchProperties" ma:hidden="true" ma:internalName="MediaServiceSearchProperties" ma:readOnly="true">
-      <xsd:simpleType>
-        <xsd:restriction base="dms:Note"/>
-      </xsd:simpleType>
-    </xsd:element>
-    <xsd:element name="MediaServiceObjectDetectorVersions" ma:index="11" nillable="true" ma:displayName="MediaServiceObjectDetectorVersions" ma:hidden="true" ma:indexed="true" ma:internalName="MediaServiceObjectDetectorVersions" ma:readOnly="true">
-      <xsd:simpleType>
-        <xsd:restriction base="dms:Text"/>
-      </xsd:simpleType>
-    </xsd:element>
-    <xsd:element name="lcf76f155ced4ddcb4097134ff3c332f" ma:index="13" nillable="true" ma:taxonomy="true" ma:internalName="lcf76f155ced4ddcb4097134ff3c332f" ma:taxonomyFieldName="MediaServiceImageTags" ma:displayName="Image Tags" ma:readOnly="false" ma:fieldId="{5cf76f15-5ced-4ddc-b409-7134ff3c332f}" ma:taxonomyMulti="true" ma:sspId="e2634a7c-d88b-4a2c-8388-1a3d08c06d4e" ma:termSetId="09814cd3-568e-fe90-9814-8d621ff8fb84" ma:anchorId="fba54fb3-c3e1-fe81-a776-ca4b69148c4d" ma:open="true" ma:isKeyword="false">
+    <xsd:element name="lcf76f155ced4ddcb4097134ff3c332f" ma:index="11" nillable="true" ma:taxonomy="true" ma:internalName="lcf76f155ced4ddcb4097134ff3c332f" ma:taxonomyFieldName="MediaServiceImageTags" ma:displayName="Image Tags" ma:readOnly="false" ma:fieldId="{5cf76f15-5ced-4ddc-b409-7134ff3c332f}" ma:taxonomyMulti="true" ma:sspId="e2634a7c-d88b-4a2c-8388-1a3d08c06d4e" ma:termSetId="09814cd3-568e-fe90-9814-8d621ff8fb84" ma:anchorId="fba54fb3-c3e1-fe81-a776-ca4b69148c4d" ma:open="true" ma:isKeyword="false">
       <xsd:complexType>
         <xsd:sequence>
           <xsd:element ref="pc:Terms" minOccurs="0" maxOccurs="1"/>
         </xsd:sequence>
       </xsd:complexType>
     </xsd:element>
-    <xsd:element name="MediaServiceDateTaken" ma:index="14" nillable="true" ma:displayName="MediaServiceDateTaken" ma:hidden="true" ma:indexed="true" ma:internalName="MediaServiceDateTaken" ma:readOnly="true">
-      <xsd:simpleType>
-        <xsd:restriction base="dms:Text"/>
-      </xsd:simpleType>
-    </xsd:element>
-    <xsd:element name="MediaServiceOCR" ma:index="15" nillable="true" ma:displayName="Extracted Text" ma:internalName="MediaServiceOCR" ma:readOnly="true">
+    <xsd:element name="MediaServiceOCR" ma:index="12" nillable="true" ma:displayName="Extracted Text" ma:internalName="MediaServiceOCR" ma:readOnly="true">
       <xsd:simpleType>
         <xsd:restriction base="dms:Note">
           <xsd:maxLength value="255"/>
         </xsd:restriction>
       </xsd:simpleType>
     </xsd:element>
-    <xsd:element name="MediaServiceGenerationTime" ma:index="16" nillable="true" ma:displayName="MediaServiceGenerationTime" ma:hidden="true" ma:internalName="MediaServiceGenerationTime" ma:readOnly="true">
+    <xsd:element name="MediaServiceGenerationTime" ma:index="13" nillable="true" ma:displayName="MediaServiceGenerationTime" ma:hidden="true" ma:internalName="MediaServiceGenerationTime" ma:readOnly="true">
       <xsd:simpleType>
         <xsd:restriction base="dms:Text"/>
       </xsd:simpleType>
     </xsd:element>
-    <xsd:element name="MediaServiceEventHashCode" ma:index="17" nillable="true" ma:displayName="MediaServiceEventHashCode" ma:hidden="true" ma:internalName="MediaServiceEventHashCode" ma:readOnly="true">
+    <xsd:element name="MediaServiceEventHashCode" ma:index="14" nillable="true" ma:displayName="MediaServiceEventHashCode" ma:hidden="true" ma:internalName="MediaServiceEventHashCode" ma:readOnly="true">
       <xsd:simpleType>
         <xsd:restriction base="dms:Text"/>
+      </xsd:simpleType>
+    </xsd:element>
+    <xsd:element name="MediaServiceDateTaken" ma:index="15" nillable="true" ma:displayName="MediaServiceDateTaken" ma:hidden="true" ma:indexed="true" ma:internalName="MediaServiceDateTaken" ma:readOnly="true">
+      <xsd:simpleType>
+        <xsd:restriction base="dms:Text"/>
+      </xsd:simpleType>
+    </xsd:element>
+    <xsd:element name="MediaServiceObjectDetectorVersions" ma:index="16" nillable="true" ma:displayName="MediaServiceObjectDetectorVersions" ma:hidden="true" ma:indexed="true" ma:internalName="MediaServiceObjectDetectorVersions" ma:readOnly="true">
+      <xsd:simpleType>
+        <xsd:restriction base="dms:Text"/>
+      </xsd:simpleType>
+    </xsd:element>
+    <xsd:element name="MediaLengthInSeconds" ma:index="17" nillable="true" ma:displayName="MediaLengthInSeconds" ma:hidden="true" ma:internalName="MediaLengthInSeconds" ma:readOnly="true">
+      <xsd:simpleType>
+        <xsd:restriction base="dms:Unknown"/>
+      </xsd:simpleType>
+    </xsd:element>
+    <xsd:element name="MediaServiceLocation" ma:index="18" nillable="true" ma:displayName="Location" ma:description="" ma:indexed="true" ma:internalName="MediaServiceLocation" ma:readOnly="true">
+      <xsd:simpleType>
+        <xsd:restriction base="dms:Text"/>
+      </xsd:simpleType>
+    </xsd:element>
+    <xsd:element name="MediaServiceSearchProperties" ma:index="19" nillable="true" ma:displayName="MediaServiceSearchProperties" ma:hidden="true" ma:internalName="MediaServiceSearchProperties" ma:readOnly="true">
+      <xsd:simpleType>
+        <xsd:restriction base="dms:Note"/>
+      </xsd:simpleType>
+    </xsd:element>
+  </xsd:schema>
+  <xsd:schema xmlns:xsd="http://www.w3.org/2001/XMLSchema" xmlns:xs="http://www.w3.org/2001/XMLSchema" xmlns:dms="http://schemas.microsoft.com/office/2006/documentManagement/types" xmlns:pc="http://schemas.microsoft.com/office/infopath/2007/PartnerControls" targetNamespace="d7a45e7e-ed9a-4150-936d-3fee176a81df" elementFormDefault="qualified">
+    <xsd:import namespace="http://schemas.microsoft.com/office/2006/documentManagement/types"/>
+    <xsd:import namespace="http://schemas.microsoft.com/office/infopath/2007/PartnerControls"/>
+    <xsd:element name="SharedWithUsers" ma:index="20" nillable="true" ma:displayName="Shared With" ma:internalName="SharedWithUsers" ma:readOnly="true">
+      <xsd:complexType>
+        <xsd:complexContent>
+          <xsd:extension base="dms:UserMulti">
+            <xsd:sequence>
+              <xsd:element name="UserInfo" minOccurs="0" maxOccurs="unbounded">
+                <xsd:complexType>
+                  <xsd:sequence>
+                    <xsd:element name="DisplayName" type="xsd:string" minOccurs="0"/>
+                    <xsd:element name="AccountId" type="dms:UserId" minOccurs="0" nillable="true"/>
+                    <xsd:element name="AccountType" type="xsd:string" minOccurs="0"/>
+                  </xsd:sequence>
+                </xsd:complexType>
+              </xsd:element>
+            </xsd:sequence>
+          </xsd:extension>
+        </xsd:complexContent>
+      </xsd:complexType>
+    </xsd:element>
+    <xsd:element name="SharedWithDetails" ma:index="21" nillable="true" ma:displayName="Shared With Details" ma:internalName="SharedWithDetails" ma:readOnly="true">
+      <xsd:simpleType>
+        <xsd:restriction base="dms:Note">
+          <xsd:maxLength value="255"/>
+        </xsd:restriction>
       </xsd:simpleType>
     </xsd:element>
   </xsd:schema>
@@ -2647,7 +2692,7 @@
 <file path=customXml/item3.xml><?xml version="1.0" encoding="utf-8"?>
 <p:properties xmlns:p="http://schemas.microsoft.com/office/2006/metadata/properties" xmlns:xsi="http://www.w3.org/2001/XMLSchema-instance" xmlns:pc="http://schemas.microsoft.com/office/infopath/2007/PartnerControls">
   <documentManagement>
-    <lcf76f155ced4ddcb4097134ff3c332f xmlns="3d27d8c0-0aee-4d42-b768-bd553e64cb91">
+    <lcf76f155ced4ddcb4097134ff3c332f xmlns="44ca5361-123d-4f47-96c9-ceacf34ab87d">
       <Terms xmlns="http://schemas.microsoft.com/office/infopath/2007/PartnerControls"/>
     </lcf76f155ced4ddcb4097134ff3c332f>
   </documentManagement>
@@ -2663,21 +2708,7 @@
 </file>
 
 <file path=customXml/itemProps2.xml><?xml version="1.0" encoding="utf-8"?>
-<ds:datastoreItem xmlns:ds="http://schemas.openxmlformats.org/officeDocument/2006/customXml" ds:itemID="{BCFB7E40-EBE0-436A-B544-2B578E34CA13}">
-  <ds:schemaRefs>
-    <ds:schemaRef ds:uri="http://schemas.microsoft.com/office/2006/metadata/contentType"/>
-    <ds:schemaRef ds:uri="http://schemas.microsoft.com/office/2006/metadata/properties/metaAttributes"/>
-    <ds:schemaRef ds:uri="http://www.w3.org/2001/XMLSchema"/>
-    <ds:schemaRef ds:uri="http://schemas.microsoft.com/office/2006/metadata/properties"/>
-    <ds:schemaRef ds:uri="3d27d8c0-0aee-4d42-b768-bd553e64cb91"/>
-    <ds:schemaRef ds:uri="http://schemas.microsoft.com/office/2006/documentManagement/types"/>
-    <ds:schemaRef ds:uri="http://schemas.microsoft.com/office/infopath/2007/PartnerControls"/>
-    <ds:schemaRef ds:uri="http://schemas.openxmlformats.org/package/2006/metadata/core-properties"/>
-    <ds:schemaRef ds:uri="http://purl.org/dc/elements/1.1/"/>
-    <ds:schemaRef ds:uri="http://purl.org/dc/terms/"/>
-    <ds:schemaRef ds:uri="http://schemas.microsoft.com/internal/obd"/>
-  </ds:schemaRefs>
-</ds:datastoreItem>
+<ds:datastoreItem xmlns:ds="http://schemas.openxmlformats.org/officeDocument/2006/customXml" ds:itemID="{54ED0313-3BF1-4784-B6AC-C3C78331DDB8}"/>
 </file>
 
 <file path=customXml/itemProps3.xml><?xml version="1.0" encoding="utf-8"?>

</xml_diff>

<commit_message>
Additional changes to better support other systems.
</commit_message>
<xml_diff>
--- a/Other Supporting Documents/Leadership.docx
+++ b/Other Supporting Documents/Leadership.docx
@@ -2467,10 +2467,10 @@
 </file>
 
 <file path=customXml/item2.xml><?xml version="1.0" encoding="utf-8"?>
-<ct:contentTypeSchema xmlns:ct="http://schemas.microsoft.com/office/2006/metadata/contentType" xmlns:ma="http://schemas.microsoft.com/office/2006/metadata/properties/metaAttributes" ct:_="" ma:_="" ma:contentTypeName="Document" ma:contentTypeID="0x010100863FF02F7C478746AEC7DBDF219AB236" ma:contentTypeVersion="14" ma:contentTypeDescription="Create a new document." ma:contentTypeScope="" ma:versionID="2755d735af67b37be508f446dc964be8">
-  <xsd:schema xmlns:xsd="http://www.w3.org/2001/XMLSchema" xmlns:xs="http://www.w3.org/2001/XMLSchema" xmlns:p="http://schemas.microsoft.com/office/2006/metadata/properties" xmlns:ns2="44ca5361-123d-4f47-96c9-ceacf34ab87d" xmlns:ns3="d7a45e7e-ed9a-4150-936d-3fee176a81df" targetNamespace="http://schemas.microsoft.com/office/2006/metadata/properties" ma:root="true" ma:fieldsID="7d60d31e1e4a45445f0e2500472b4bad" ns2:_="" ns3:_="">
-    <xsd:import namespace="44ca5361-123d-4f47-96c9-ceacf34ab87d"/>
-    <xsd:import namespace="d7a45e7e-ed9a-4150-936d-3fee176a81df"/>
+<ct:contentTypeSchema xmlns:ct="http://schemas.microsoft.com/office/2006/metadata/contentType" xmlns:ma="http://schemas.microsoft.com/office/2006/metadata/properties/metaAttributes" ct:_="" ma:_="" ma:contentTypeName="Document" ma:contentTypeID="0x0101004B288D62A9D4EB43B1B4847ADFD34D72" ma:contentTypeVersion="20" ma:contentTypeDescription="Create a new document." ma:contentTypeScope="" ma:versionID="27142cc355e5fcb180e0f02e38b2a3a2">
+  <xsd:schema xmlns:xsd="http://www.w3.org/2001/XMLSchema" xmlns:xs="http://www.w3.org/2001/XMLSchema" xmlns:p="http://schemas.microsoft.com/office/2006/metadata/properties" xmlns:ns2="16f6d35e-f8f7-4be7-8a36-77a5301d0496" xmlns:ns3="995fa42e-70f2-45ca-a92e-66b9e5c12198" targetNamespace="http://schemas.microsoft.com/office/2006/metadata/properties" ma:root="true" ma:fieldsID="2ae795956ff536c1372b3cab13d3cbe0" ns2:_="" ns3:_="">
+    <xsd:import namespace="16f6d35e-f8f7-4be7-8a36-77a5301d0496"/>
+    <xsd:import namespace="995fa42e-70f2-45ca-a92e-66b9e5c12198"/>
     <xsd:element name="properties">
       <xsd:complexType>
         <xsd:sequence>
@@ -2479,17 +2479,21 @@
               <xsd:all>
                 <xsd:element ref="ns2:MediaServiceMetadata" minOccurs="0"/>
                 <xsd:element ref="ns2:MediaServiceFastMetadata" minOccurs="0"/>
-                <xsd:element ref="ns2:lcf76f155ced4ddcb4097134ff3c332f" minOccurs="0"/>
-                <xsd:element ref="ns2:MediaServiceOCR" minOccurs="0"/>
+                <xsd:element ref="ns2:MediaServiceDateTaken" minOccurs="0"/>
+                <xsd:element ref="ns2:MediaServiceAutoTags" minOccurs="0"/>
                 <xsd:element ref="ns2:MediaServiceGenerationTime" minOccurs="0"/>
                 <xsd:element ref="ns2:MediaServiceEventHashCode" minOccurs="0"/>
-                <xsd:element ref="ns2:MediaServiceDateTaken" minOccurs="0"/>
-                <xsd:element ref="ns2:MediaServiceObjectDetectorVersions" minOccurs="0"/>
-                <xsd:element ref="ns2:MediaLengthInSeconds" minOccurs="0"/>
                 <xsd:element ref="ns2:MediaServiceLocation" minOccurs="0"/>
-                <xsd:element ref="ns2:MediaServiceSearchProperties" minOccurs="0"/>
+                <xsd:element ref="ns2:MediaServiceAutoKeyPoints" minOccurs="0"/>
+                <xsd:element ref="ns2:MediaServiceKeyPoints" minOccurs="0"/>
+                <xsd:element ref="ns2:MediaServiceOCR" minOccurs="0"/>
                 <xsd:element ref="ns3:SharedWithUsers" minOccurs="0"/>
                 <xsd:element ref="ns3:SharedWithDetails" minOccurs="0"/>
+                <xsd:element ref="ns2:MediaLengthInSeconds" minOccurs="0"/>
+                <xsd:element ref="ns3:TaxCatchAll" minOccurs="0"/>
+                <xsd:element ref="ns2:lcf76f155ced4ddcb4097134ff3c332f" minOccurs="0"/>
+                <xsd:element ref="ns2:MediaServiceObjectDetectorVersions" minOccurs="0"/>
+                <xsd:element ref="ns2:MediaServiceSearchProperties" minOccurs="0"/>
               </xsd:all>
             </xsd:complexType>
           </xsd:element>
@@ -2497,7 +2501,7 @@
       </xsd:complexType>
     </xsd:element>
   </xsd:schema>
-  <xsd:schema xmlns:xsd="http://www.w3.org/2001/XMLSchema" xmlns:xs="http://www.w3.org/2001/XMLSchema" xmlns:dms="http://schemas.microsoft.com/office/2006/documentManagement/types" xmlns:pc="http://schemas.microsoft.com/office/infopath/2007/PartnerControls" targetNamespace="44ca5361-123d-4f47-96c9-ceacf34ab87d" elementFormDefault="qualified">
+  <xsd:schema xmlns:xsd="http://www.w3.org/2001/XMLSchema" xmlns:xs="http://www.w3.org/2001/XMLSchema" xmlns:dms="http://schemas.microsoft.com/office/2006/documentManagement/types" xmlns:pc="http://schemas.microsoft.com/office/infopath/2007/PartnerControls" targetNamespace="16f6d35e-f8f7-4be7-8a36-77a5301d0496" elementFormDefault="qualified">
     <xsd:import namespace="http://schemas.microsoft.com/office/2006/documentManagement/types"/>
     <xsd:import namespace="http://schemas.microsoft.com/office/infopath/2007/PartnerControls"/>
     <xsd:element name="MediaServiceMetadata" ma:index="8" nillable="true" ma:displayName="MediaServiceMetadata" ma:hidden="true" ma:internalName="MediaServiceMetadata" ma:readOnly="true">
@@ -2510,60 +2514,77 @@
         <xsd:restriction base="dms:Note"/>
       </xsd:simpleType>
     </xsd:element>
-    <xsd:element name="lcf76f155ced4ddcb4097134ff3c332f" ma:index="11" nillable="true" ma:taxonomy="true" ma:internalName="lcf76f155ced4ddcb4097134ff3c332f" ma:taxonomyFieldName="MediaServiceImageTags" ma:displayName="Image Tags" ma:readOnly="false" ma:fieldId="{5cf76f15-5ced-4ddc-b409-7134ff3c332f}" ma:taxonomyMulti="true" ma:sspId="e2634a7c-d88b-4a2c-8388-1a3d08c06d4e" ma:termSetId="09814cd3-568e-fe90-9814-8d621ff8fb84" ma:anchorId="fba54fb3-c3e1-fe81-a776-ca4b69148c4d" ma:open="true" ma:isKeyword="false">
+    <xsd:element name="MediaServiceDateTaken" ma:index="10" nillable="true" ma:displayName="MediaServiceDateTaken" ma:hidden="true" ma:internalName="MediaServiceDateTaken" ma:readOnly="true">
+      <xsd:simpleType>
+        <xsd:restriction base="dms:Text"/>
+      </xsd:simpleType>
+    </xsd:element>
+    <xsd:element name="MediaServiceAutoTags" ma:index="11" nillable="true" ma:displayName="Tags" ma:internalName="MediaServiceAutoTags" ma:readOnly="true">
+      <xsd:simpleType>
+        <xsd:restriction base="dms:Text"/>
+      </xsd:simpleType>
+    </xsd:element>
+    <xsd:element name="MediaServiceGenerationTime" ma:index="12" nillable="true" ma:displayName="MediaServiceGenerationTime" ma:hidden="true" ma:internalName="MediaServiceGenerationTime" ma:readOnly="true">
+      <xsd:simpleType>
+        <xsd:restriction base="dms:Text"/>
+      </xsd:simpleType>
+    </xsd:element>
+    <xsd:element name="MediaServiceEventHashCode" ma:index="13" nillable="true" ma:displayName="MediaServiceEventHashCode" ma:hidden="true" ma:internalName="MediaServiceEventHashCode" ma:readOnly="true">
+      <xsd:simpleType>
+        <xsd:restriction base="dms:Text"/>
+      </xsd:simpleType>
+    </xsd:element>
+    <xsd:element name="MediaServiceLocation" ma:index="14" nillable="true" ma:displayName="Location" ma:internalName="MediaServiceLocation" ma:readOnly="true">
+      <xsd:simpleType>
+        <xsd:restriction base="dms:Text"/>
+      </xsd:simpleType>
+    </xsd:element>
+    <xsd:element name="MediaServiceAutoKeyPoints" ma:index="15" nillable="true" ma:displayName="MediaServiceAutoKeyPoints" ma:hidden="true" ma:internalName="MediaServiceAutoKeyPoints" ma:readOnly="true">
+      <xsd:simpleType>
+        <xsd:restriction base="dms:Note"/>
+      </xsd:simpleType>
+    </xsd:element>
+    <xsd:element name="MediaServiceKeyPoints" ma:index="16" nillable="true" ma:displayName="KeyPoints" ma:internalName="MediaServiceKeyPoints" ma:readOnly="true">
+      <xsd:simpleType>
+        <xsd:restriction base="dms:Note">
+          <xsd:maxLength value="255"/>
+        </xsd:restriction>
+      </xsd:simpleType>
+    </xsd:element>
+    <xsd:element name="MediaServiceOCR" ma:index="17" nillable="true" ma:displayName="Extracted Text" ma:internalName="MediaServiceOCR" ma:readOnly="true">
+      <xsd:simpleType>
+        <xsd:restriction base="dms:Note">
+          <xsd:maxLength value="255"/>
+        </xsd:restriction>
+      </xsd:simpleType>
+    </xsd:element>
+    <xsd:element name="MediaLengthInSeconds" ma:index="20" nillable="true" ma:displayName="Length (seconds)" ma:internalName="MediaLengthInSeconds" ma:readOnly="true">
+      <xsd:simpleType>
+        <xsd:restriction base="dms:Unknown"/>
+      </xsd:simpleType>
+    </xsd:element>
+    <xsd:element name="lcf76f155ced4ddcb4097134ff3c332f" ma:index="23" nillable="true" ma:taxonomy="true" ma:internalName="lcf76f155ced4ddcb4097134ff3c332f" ma:taxonomyFieldName="MediaServiceImageTags" ma:displayName="Image Tags" ma:readOnly="false" ma:fieldId="{5cf76f15-5ced-4ddc-b409-7134ff3c332f}" ma:taxonomyMulti="true" ma:sspId="e2634a7c-d88b-4a2c-8388-1a3d08c06d4e" ma:termSetId="09814cd3-568e-fe90-9814-8d621ff8fb84" ma:anchorId="fba54fb3-c3e1-fe81-a776-ca4b69148c4d" ma:open="true" ma:isKeyword="false">
       <xsd:complexType>
         <xsd:sequence>
           <xsd:element ref="pc:Terms" minOccurs="0" maxOccurs="1"/>
         </xsd:sequence>
       </xsd:complexType>
     </xsd:element>
-    <xsd:element name="MediaServiceOCR" ma:index="12" nillable="true" ma:displayName="Extracted Text" ma:internalName="MediaServiceOCR" ma:readOnly="true">
-      <xsd:simpleType>
-        <xsd:restriction base="dms:Note">
-          <xsd:maxLength value="255"/>
-        </xsd:restriction>
-      </xsd:simpleType>
-    </xsd:element>
-    <xsd:element name="MediaServiceGenerationTime" ma:index="13" nillable="true" ma:displayName="MediaServiceGenerationTime" ma:hidden="true" ma:internalName="MediaServiceGenerationTime" ma:readOnly="true">
+    <xsd:element name="MediaServiceObjectDetectorVersions" ma:index="24" nillable="true" ma:displayName="MediaServiceObjectDetectorVersions" ma:description="" ma:hidden="true" ma:indexed="true" ma:internalName="MediaServiceObjectDetectorVersions" ma:readOnly="true">
       <xsd:simpleType>
         <xsd:restriction base="dms:Text"/>
       </xsd:simpleType>
     </xsd:element>
-    <xsd:element name="MediaServiceEventHashCode" ma:index="14" nillable="true" ma:displayName="MediaServiceEventHashCode" ma:hidden="true" ma:internalName="MediaServiceEventHashCode" ma:readOnly="true">
-      <xsd:simpleType>
-        <xsd:restriction base="dms:Text"/>
-      </xsd:simpleType>
-    </xsd:element>
-    <xsd:element name="MediaServiceDateTaken" ma:index="15" nillable="true" ma:displayName="MediaServiceDateTaken" ma:hidden="true" ma:indexed="true" ma:internalName="MediaServiceDateTaken" ma:readOnly="true">
-      <xsd:simpleType>
-        <xsd:restriction base="dms:Text"/>
-      </xsd:simpleType>
-    </xsd:element>
-    <xsd:element name="MediaServiceObjectDetectorVersions" ma:index="16" nillable="true" ma:displayName="MediaServiceObjectDetectorVersions" ma:hidden="true" ma:indexed="true" ma:internalName="MediaServiceObjectDetectorVersions" ma:readOnly="true">
-      <xsd:simpleType>
-        <xsd:restriction base="dms:Text"/>
-      </xsd:simpleType>
-    </xsd:element>
-    <xsd:element name="MediaLengthInSeconds" ma:index="17" nillable="true" ma:displayName="MediaLengthInSeconds" ma:hidden="true" ma:internalName="MediaLengthInSeconds" ma:readOnly="true">
-      <xsd:simpleType>
-        <xsd:restriction base="dms:Unknown"/>
-      </xsd:simpleType>
-    </xsd:element>
-    <xsd:element name="MediaServiceLocation" ma:index="18" nillable="true" ma:displayName="Location" ma:description="" ma:indexed="true" ma:internalName="MediaServiceLocation" ma:readOnly="true">
-      <xsd:simpleType>
-        <xsd:restriction base="dms:Text"/>
-      </xsd:simpleType>
-    </xsd:element>
-    <xsd:element name="MediaServiceSearchProperties" ma:index="19" nillable="true" ma:displayName="MediaServiceSearchProperties" ma:hidden="true" ma:internalName="MediaServiceSearchProperties" ma:readOnly="true">
+    <xsd:element name="MediaServiceSearchProperties" ma:index="25" nillable="true" ma:displayName="MediaServiceSearchProperties" ma:hidden="true" ma:internalName="MediaServiceSearchProperties" ma:readOnly="true">
       <xsd:simpleType>
         <xsd:restriction base="dms:Note"/>
       </xsd:simpleType>
     </xsd:element>
   </xsd:schema>
-  <xsd:schema xmlns:xsd="http://www.w3.org/2001/XMLSchema" xmlns:xs="http://www.w3.org/2001/XMLSchema" xmlns:dms="http://schemas.microsoft.com/office/2006/documentManagement/types" xmlns:pc="http://schemas.microsoft.com/office/infopath/2007/PartnerControls" targetNamespace="d7a45e7e-ed9a-4150-936d-3fee176a81df" elementFormDefault="qualified">
+  <xsd:schema xmlns:xsd="http://www.w3.org/2001/XMLSchema" xmlns:xs="http://www.w3.org/2001/XMLSchema" xmlns:dms="http://schemas.microsoft.com/office/2006/documentManagement/types" xmlns:pc="http://schemas.microsoft.com/office/infopath/2007/PartnerControls" targetNamespace="995fa42e-70f2-45ca-a92e-66b9e5c12198" elementFormDefault="qualified">
     <xsd:import namespace="http://schemas.microsoft.com/office/2006/documentManagement/types"/>
     <xsd:import namespace="http://schemas.microsoft.com/office/infopath/2007/PartnerControls"/>
-    <xsd:element name="SharedWithUsers" ma:index="20" nillable="true" ma:displayName="Shared With" ma:internalName="SharedWithUsers" ma:readOnly="true">
+    <xsd:element name="SharedWithUsers" ma:index="18" nillable="true" ma:displayName="Shared With" ma:internalName="SharedWithUsers" ma:readOnly="true">
       <xsd:complexType>
         <xsd:complexContent>
           <xsd:extension base="dms:UserMulti">
@@ -2582,12 +2603,23 @@
         </xsd:complexContent>
       </xsd:complexType>
     </xsd:element>
-    <xsd:element name="SharedWithDetails" ma:index="21" nillable="true" ma:displayName="Shared With Details" ma:internalName="SharedWithDetails" ma:readOnly="true">
+    <xsd:element name="SharedWithDetails" ma:index="19" nillable="true" ma:displayName="Shared With Details" ma:internalName="SharedWithDetails" ma:readOnly="true">
       <xsd:simpleType>
         <xsd:restriction base="dms:Note">
           <xsd:maxLength value="255"/>
         </xsd:restriction>
       </xsd:simpleType>
+    </xsd:element>
+    <xsd:element name="TaxCatchAll" ma:index="21" nillable="true" ma:displayName="Taxonomy Catch All Column" ma:hidden="true" ma:list="{814c3b3f-5ace-4537-970c-a2f2119d6d26}" ma:internalName="TaxCatchAll" ma:showField="CatchAllData" ma:web="995fa42e-70f2-45ca-a92e-66b9e5c12198">
+      <xsd:complexType>
+        <xsd:complexContent>
+          <xsd:extension base="dms:MultiChoiceLookup">
+            <xsd:sequence>
+              <xsd:element name="Value" type="dms:Lookup" maxOccurs="unbounded" minOccurs="0" nillable="true"/>
+            </xsd:sequence>
+          </xsd:extension>
+        </xsd:complexContent>
+      </xsd:complexType>
     </xsd:element>
   </xsd:schema>
   <xsd:schema xmlns="http://schemas.openxmlformats.org/package/2006/metadata/core-properties" xmlns:xsd="http://www.w3.org/2001/XMLSchema" xmlns:xsi="http://www.w3.org/2001/XMLSchema-instance" xmlns:dc="http://purl.org/dc/elements/1.1/" xmlns:dcterms="http://purl.org/dc/terms/" xmlns:odoc="http://schemas.microsoft.com/internal/obd" targetNamespace="http://schemas.openxmlformats.org/package/2006/metadata/core-properties" elementFormDefault="qualified" attributeFormDefault="unqualified" blockDefault="#all">
@@ -2692,9 +2724,10 @@
 <file path=customXml/item3.xml><?xml version="1.0" encoding="utf-8"?>
 <p:properties xmlns:p="http://schemas.microsoft.com/office/2006/metadata/properties" xmlns:xsi="http://www.w3.org/2001/XMLSchema-instance" xmlns:pc="http://schemas.microsoft.com/office/infopath/2007/PartnerControls">
   <documentManagement>
-    <lcf76f155ced4ddcb4097134ff3c332f xmlns="44ca5361-123d-4f47-96c9-ceacf34ab87d">
+    <lcf76f155ced4ddcb4097134ff3c332f xmlns="16f6d35e-f8f7-4be7-8a36-77a5301d0496">
       <Terms xmlns="http://schemas.microsoft.com/office/infopath/2007/PartnerControls"/>
     </lcf76f155ced4ddcb4097134ff3c332f>
+    <TaxCatchAll xmlns="995fa42e-70f2-45ca-a92e-66b9e5c12198" xsi:nil="true"/>
   </documentManagement>
 </p:properties>
 </file>
@@ -2708,7 +2741,7 @@
 </file>
 
 <file path=customXml/itemProps2.xml><?xml version="1.0" encoding="utf-8"?>
-<ds:datastoreItem xmlns:ds="http://schemas.openxmlformats.org/officeDocument/2006/customXml" ds:itemID="{54ED0313-3BF1-4784-B6AC-C3C78331DDB8}"/>
+<ds:datastoreItem xmlns:ds="http://schemas.openxmlformats.org/officeDocument/2006/customXml" ds:itemID="{BDA73B1A-6A47-4778-ADDF-7DA348E4CBFA}"/>
 </file>
 
 <file path=customXml/itemProps3.xml><?xml version="1.0" encoding="utf-8"?>

</xml_diff>